<commit_message>
complete files of project 2
</commit_message>
<xml_diff>
--- a/Project2/TCG_Project2_311605004_劉子齊.docx
+++ b/Project2/TCG_Project2_311605004_劉子齊.docx
@@ -1,6 +1,6 @@
 
 <file path=word/document.xml><?xml version="1.0" encoding="utf-8"?>
-<w:document xmlns:wpc="http://schemas.microsoft.com/office/word/2010/wordprocessingCanvas" xmlns:cx="http://schemas.microsoft.com/office/drawing/2014/chartex" xmlns:cx1="http://schemas.microsoft.com/office/drawing/2015/9/8/chartex" xmlns:cx2="http://schemas.microsoft.com/office/drawing/2015/10/21/chartex" xmlns:cx3="http://schemas.microsoft.com/office/drawing/2016/5/9/chartex" xmlns:cx4="http://schemas.microsoft.com/office/drawing/2016/5/10/chartex" xmlns:cx5="http://schemas.microsoft.com/office/drawing/2016/5/11/chartex" xmlns:cx6="http://schemas.microsoft.com/office/drawing/2016/5/12/chartex" xmlns:cx7="http://schemas.microsoft.com/office/drawing/2016/5/13/chartex" xmlns:cx8="http://schemas.microsoft.com/office/drawing/2016/5/14/chartex" xmlns:mc="http://schemas.openxmlformats.org/markup-compatibility/2006" xmlns:aink="http://schemas.microsoft.com/office/drawing/2016/ink" xmlns:am3d="http://schemas.microsoft.com/office/drawing/2017/model3d" xmlns:o="urn:schemas-microsoft-com:office:office" xmlns:oel="http://schemas.microsoft.com/office/2019/extlst" xmlns:r="http://schemas.openxmlformats.org/officeDocument/2006/relationships" xmlns:m="http://schemas.openxmlformats.org/officeDocument/2006/math" xmlns:v="urn:schemas-microsoft-com:vml" xmlns:wp14="http://schemas.microsoft.com/office/word/2010/wordprocessingDrawing" xmlns:wp="http://schemas.openxmlformats.org/drawingml/2006/wordprocessingDrawing" xmlns:w10="urn:schemas-microsoft-com:office:word" xmlns:w="http://schemas.openxmlformats.org/wordprocessingml/2006/main" xmlns:w14="http://schemas.microsoft.com/office/word/2010/wordml" xmlns:w15="http://schemas.microsoft.com/office/word/2012/wordml" xmlns:w16cex="http://schemas.microsoft.com/office/word/2018/wordml/cex" xmlns:w16cid="http://schemas.microsoft.com/office/word/2016/wordml/cid" xmlns:w16="http://schemas.microsoft.com/office/word/2018/wordml" xmlns:w16sdtdh="http://schemas.microsoft.com/office/word/2020/wordml/sdtdatahash" xmlns:w16se="http://schemas.microsoft.com/office/word/2015/wordml/symex" xmlns:wpg="http://schemas.microsoft.com/office/word/2010/wordprocessingGroup" xmlns:wpi="http://schemas.microsoft.com/office/word/2010/wordprocessingInk" xmlns:wne="http://schemas.microsoft.com/office/word/2006/wordml" xmlns:wps="http://schemas.microsoft.com/office/word/2010/wordprocessingShape" mc:Ignorable="w14 w15 w16se w16cid w16 w16cex w16sdtdh wp14">
+<w:document xmlns:wpc="http://schemas.microsoft.com/office/word/2010/wordprocessingCanvas" xmlns:cx="http://schemas.microsoft.com/office/drawing/2014/chartex" xmlns:cx1="http://schemas.microsoft.com/office/drawing/2015/9/8/chartex" xmlns:cx2="http://schemas.microsoft.com/office/drawing/2015/10/21/chartex" xmlns:cx3="http://schemas.microsoft.com/office/drawing/2016/5/9/chartex" xmlns:cx4="http://schemas.microsoft.com/office/drawing/2016/5/10/chartex" xmlns:cx5="http://schemas.microsoft.com/office/drawing/2016/5/11/chartex" xmlns:cx6="http://schemas.microsoft.com/office/drawing/2016/5/12/chartex" xmlns:cx7="http://schemas.microsoft.com/office/drawing/2016/5/13/chartex" xmlns:cx8="http://schemas.microsoft.com/office/drawing/2016/5/14/chartex" xmlns:mc="http://schemas.openxmlformats.org/markup-compatibility/2006" xmlns:aink="http://schemas.microsoft.com/office/drawing/2016/ink" xmlns:am3d="http://schemas.microsoft.com/office/drawing/2017/model3d" xmlns:o="urn:schemas-microsoft-com:office:office" xmlns:r="http://schemas.openxmlformats.org/officeDocument/2006/relationships" xmlns:m="http://schemas.openxmlformats.org/officeDocument/2006/math" xmlns:v="urn:schemas-microsoft-com:vml" xmlns:wp14="http://schemas.microsoft.com/office/word/2010/wordprocessingDrawing" xmlns:wp="http://schemas.openxmlformats.org/drawingml/2006/wordprocessingDrawing" xmlns:w10="urn:schemas-microsoft-com:office:word" xmlns:w="http://schemas.openxmlformats.org/wordprocessingml/2006/main" xmlns:w14="http://schemas.microsoft.com/office/word/2010/wordml" xmlns:w15="http://schemas.microsoft.com/office/word/2012/wordml" xmlns:w16cex="http://schemas.microsoft.com/office/word/2018/wordml/cex" xmlns:w16cid="http://schemas.microsoft.com/office/word/2016/wordml/cid" xmlns:w16="http://schemas.microsoft.com/office/word/2018/wordml" xmlns:w16sdtdh="http://schemas.microsoft.com/office/word/2020/wordml/sdtdatahash" xmlns:w16se="http://schemas.microsoft.com/office/word/2015/wordml/symex" xmlns:wpg="http://schemas.microsoft.com/office/word/2010/wordprocessingGroup" xmlns:wpi="http://schemas.microsoft.com/office/word/2010/wordprocessingInk" xmlns:wne="http://schemas.microsoft.com/office/word/2006/wordml" xmlns:wps="http://schemas.microsoft.com/office/word/2010/wordprocessingShape" mc:Ignorable="w14 w15 w16se w16cid w16 w16cex w16sdtdh wp14">
   <w:body>
     <w:p>
       <w:pPr>
@@ -55,7 +55,7 @@
       </w:r>
       <w:r>
         <w:rPr>
-          <w:rFonts w:ascii="MS UI Gothic" w:eastAsia="MS UI Gothic" w:hAnsi="MS UI Gothic" w:cs="Microsoft JhengHei"/>
+          <w:rFonts w:ascii="MS UI Gothic" w:eastAsia="MS UI Gothic" w:hAnsi="MS UI Gothic" w:cs="微軟正黑體"/>
           <w:b/>
           <w:sz w:val="40"/>
         </w:rPr>
@@ -134,63 +134,63 @@
       </w:r>
       <w:r>
         <w:rPr>
-          <w:rFonts w:ascii="MS UI Gothic" w:eastAsia="MS UI Gothic" w:hAnsi="MS UI Gothic" w:cs="Microsoft JhengHei" w:hint="eastAsia"/>
+          <w:rFonts w:ascii="MS UI Gothic" w:eastAsia="MS UI Gothic" w:hAnsi="MS UI Gothic" w:cs="微軟正黑體" w:hint="eastAsia"/>
         </w:rPr>
         <w:t>n</w:t>
       </w:r>
       <w:r>
         <w:rPr>
-          <w:rFonts w:ascii="MS UI Gothic" w:eastAsia="MS UI Gothic" w:hAnsi="MS UI Gothic" w:cs="Microsoft JhengHei"/>
+          <w:rFonts w:ascii="MS UI Gothic" w:eastAsia="MS UI Gothic" w:hAnsi="MS UI Gothic" w:cs="微軟正黑體"/>
         </w:rPr>
         <w:t xml:space="preserve"> project </w:t>
       </w:r>
       <w:r>
         <w:rPr>
-          <w:rFonts w:ascii="MS UI Gothic" w:eastAsia="MS UI Gothic" w:hAnsi="MS UI Gothic" w:cs="Microsoft JhengHei"/>
+          <w:rFonts w:ascii="MS UI Gothic" w:eastAsia="MS UI Gothic" w:hAnsi="MS UI Gothic" w:cs="微軟正黑體"/>
         </w:rPr>
         <w:t xml:space="preserve">2, our goal is to implement a n-tuple network and the </w:t>
       </w:r>
       <w:proofErr w:type="gramStart"/>
       <w:r>
         <w:rPr>
-          <w:rFonts w:ascii="MS UI Gothic" w:eastAsia="MS UI Gothic" w:hAnsi="MS UI Gothic" w:cs="Microsoft JhengHei"/>
+          <w:rFonts w:ascii="MS UI Gothic" w:eastAsia="MS UI Gothic" w:hAnsi="MS UI Gothic" w:cs="微軟正黑體"/>
         </w:rPr>
         <w:t>TD(</w:t>
       </w:r>
       <w:proofErr w:type="gramEnd"/>
       <w:r>
         <w:rPr>
-          <w:rFonts w:ascii="MS UI Gothic" w:eastAsia="MS UI Gothic" w:hAnsi="MS UI Gothic" w:cs="Microsoft JhengHei"/>
+          <w:rFonts w:ascii="MS UI Gothic" w:eastAsia="MS UI Gothic" w:hAnsi="MS UI Gothic" w:cs="微軟正黑體"/>
         </w:rPr>
         <w:t xml:space="preserve">0) after state learning network to improve the </w:t>
       </w:r>
       <w:r>
         <w:rPr>
-          <w:rFonts w:ascii="MS UI Gothic" w:eastAsia="MS UI Gothic" w:hAnsi="MS UI Gothic" w:cs="Microsoft JhengHei"/>
+          <w:rFonts w:ascii="MS UI Gothic" w:eastAsia="MS UI Gothic" w:hAnsi="MS UI Gothic" w:cs="微軟正黑體"/>
         </w:rPr>
         <w:t>simple heuristics-based player</w:t>
       </w:r>
       <w:r>
         <w:rPr>
-          <w:rFonts w:ascii="MS UI Gothic" w:eastAsia="MS UI Gothic" w:hAnsi="MS UI Gothic" w:cs="Microsoft JhengHei"/>
+          <w:rFonts w:ascii="MS UI Gothic" w:eastAsia="MS UI Gothic" w:hAnsi="MS UI Gothic" w:cs="微軟正黑體"/>
         </w:rPr>
         <w:t xml:space="preserve"> implemented in the previous project</w:t>
       </w:r>
       <w:r>
         <w:rPr>
-          <w:rFonts w:ascii="MS UI Gothic" w:eastAsia="MS UI Gothic" w:hAnsi="MS UI Gothic" w:cs="Microsoft JhengHei"/>
+          <w:rFonts w:ascii="MS UI Gothic" w:eastAsia="MS UI Gothic" w:hAnsi="MS UI Gothic" w:cs="微軟正黑體"/>
         </w:rPr>
         <w:t xml:space="preserve">. </w:t>
       </w:r>
       <w:r>
         <w:rPr>
-          <w:rFonts w:ascii="MS UI Gothic" w:eastAsia="MS UI Gothic" w:hAnsi="MS UI Gothic" w:cs="Microsoft JhengHei"/>
+          <w:rFonts w:ascii="MS UI Gothic" w:eastAsia="MS UI Gothic" w:hAnsi="MS UI Gothic" w:cs="微軟正黑體"/>
         </w:rPr>
         <w:t>For the framework of the game, and the environment, I followed the given sample.</w:t>
       </w:r>
       <w:r>
         <w:rPr>
-          <w:rFonts w:ascii="MS UI Gothic" w:eastAsia="MS UI Gothic" w:hAnsi="MS UI Gothic" w:cs="Microsoft JhengHei"/>
+          <w:rFonts w:ascii="MS UI Gothic" w:eastAsia="MS UI Gothic" w:hAnsi="MS UI Gothic" w:cs="微軟正黑體"/>
         </w:rPr>
         <w:t xml:space="preserve"> </w:t>
       </w:r>
@@ -210,7 +210,25 @@
         <w:rPr>
           <w:rFonts w:ascii="MS UI Gothic" w:hAnsi="MS UI Gothic"/>
         </w:rPr>
-        <w:t>n the previous project, I made my agent to make an effort to keep the bricks in the left-bottom corner of the board</w:t>
+        <w:t>n the previous project, I made my agent to make an effort keep</w:t>
+      </w:r>
+      <w:r>
+        <w:rPr>
+          <w:rFonts w:ascii="MS UI Gothic" w:hAnsi="MS UI Gothic" w:hint="eastAsia"/>
+        </w:rPr>
+        <w:t>i</w:t>
+      </w:r>
+      <w:r>
+        <w:rPr>
+          <w:rFonts w:ascii="MS UI Gothic" w:hAnsi="MS UI Gothic"/>
+        </w:rPr>
+        <w:t>ng</w:t>
+      </w:r>
+      <w:r>
+        <w:rPr>
+          <w:rFonts w:ascii="MS UI Gothic" w:hAnsi="MS UI Gothic"/>
+        </w:rPr>
+        <w:t xml:space="preserve"> the bricks in the left-bottom corner of the board</w:t>
       </w:r>
       <w:r>
         <w:rPr>
@@ -255,7 +273,19 @@
         <w:rPr>
           <w:rFonts w:ascii="MS UI Gothic" w:hAnsi="MS UI Gothic"/>
         </w:rPr>
-        <w:t xml:space="preserve"> 8 * 4 tuple network with backward methods. After training its weights for 100, 000 times, I found that even if I make adjustments on the parameters, the performance was still not so good, which was with the score around 75.</w:t>
+        <w:t xml:space="preserve"> 8 * 4 tuple network with backward methods. After training its weights for 1</w:t>
+      </w:r>
+      <w:r>
+        <w:rPr>
+          <w:rFonts w:ascii="MS UI Gothic" w:hAnsi="MS UI Gothic"/>
+        </w:rPr>
+        <w:t>,0</w:t>
+      </w:r>
+      <w:r>
+        <w:rPr>
+          <w:rFonts w:ascii="MS UI Gothic" w:hAnsi="MS UI Gothic"/>
+        </w:rPr>
+        <w:t>00, 000 times, I found that even if I make adjustments on the parameters, the performance was still not so good, which was with the score around 75.</w:t>
       </w:r>
       <w:r>
         <w:rPr>
@@ -533,7 +563,19 @@
         <w:rPr>
           <w:rFonts w:ascii="MS UI Gothic" w:hAnsi="MS UI Gothic"/>
         </w:rPr>
-        <w:t>Hence, we encode the features by the function shown below.</w:t>
+        <w:t>Hence, we encode the features</w:t>
+      </w:r>
+      <w:r>
+        <w:rPr>
+          <w:rFonts w:ascii="MS UI Gothic" w:hAnsi="MS UI Gothic"/>
+        </w:rPr>
+        <w:t xml:space="preserve"> into a number</w:t>
+      </w:r>
+      <w:r>
+        <w:rPr>
+          <w:rFonts w:ascii="MS UI Gothic" w:hAnsi="MS UI Gothic"/>
+        </w:rPr>
+        <w:t xml:space="preserve"> by the function shown below.</w:t>
       </w:r>
     </w:p>
     <w:p>
@@ -608,7 +650,19 @@
           <w:rFonts w:ascii="MS UI Gothic" w:hAnsi="MS UI Gothic"/>
         </w:rPr>
         <w:tab/>
-        <w:t xml:space="preserve">With the tuple network set, </w:t>
+        <w:t>With the</w:t>
+      </w:r>
+      <w:r>
+        <w:rPr>
+          <w:rFonts w:ascii="MS UI Gothic" w:hAnsi="MS UI Gothic"/>
+        </w:rPr>
+        <w:t xml:space="preserve"> 6 * 8</w:t>
+      </w:r>
+      <w:r>
+        <w:rPr>
+          <w:rFonts w:ascii="MS UI Gothic" w:hAnsi="MS UI Gothic"/>
+        </w:rPr>
+        <w:t xml:space="preserve"> tuple network set, </w:t>
       </w:r>
       <w:r>
         <w:rPr>
@@ -805,7 +859,7 @@
 </file>
 
 <file path=word/numbering.xml><?xml version="1.0" encoding="utf-8"?>
-<w:numbering xmlns:wpc="http://schemas.microsoft.com/office/word/2010/wordprocessingCanvas" xmlns:cx="http://schemas.microsoft.com/office/drawing/2014/chartex" xmlns:cx1="http://schemas.microsoft.com/office/drawing/2015/9/8/chartex" xmlns:cx2="http://schemas.microsoft.com/office/drawing/2015/10/21/chartex" xmlns:cx3="http://schemas.microsoft.com/office/drawing/2016/5/9/chartex" xmlns:cx4="http://schemas.microsoft.com/office/drawing/2016/5/10/chartex" xmlns:cx5="http://schemas.microsoft.com/office/drawing/2016/5/11/chartex" xmlns:cx6="http://schemas.microsoft.com/office/drawing/2016/5/12/chartex" xmlns:cx7="http://schemas.microsoft.com/office/drawing/2016/5/13/chartex" xmlns:cx8="http://schemas.microsoft.com/office/drawing/2016/5/14/chartex" xmlns:mc="http://schemas.openxmlformats.org/markup-compatibility/2006" xmlns:aink="http://schemas.microsoft.com/office/drawing/2016/ink" xmlns:am3d="http://schemas.microsoft.com/office/drawing/2017/model3d" xmlns:o="urn:schemas-microsoft-com:office:office" xmlns:oel="http://schemas.microsoft.com/office/2019/extlst" xmlns:r="http://schemas.openxmlformats.org/officeDocument/2006/relationships" xmlns:m="http://schemas.openxmlformats.org/officeDocument/2006/math" xmlns:v="urn:schemas-microsoft-com:vml" xmlns:wp14="http://schemas.microsoft.com/office/word/2010/wordprocessingDrawing" xmlns:wp="http://schemas.openxmlformats.org/drawingml/2006/wordprocessingDrawing" xmlns:w10="urn:schemas-microsoft-com:office:word" xmlns:w="http://schemas.openxmlformats.org/wordprocessingml/2006/main" xmlns:w14="http://schemas.microsoft.com/office/word/2010/wordml" xmlns:w15="http://schemas.microsoft.com/office/word/2012/wordml" xmlns:w16cex="http://schemas.microsoft.com/office/word/2018/wordml/cex" xmlns:w16cid="http://schemas.microsoft.com/office/word/2016/wordml/cid" xmlns:w16="http://schemas.microsoft.com/office/word/2018/wordml" xmlns:w16sdtdh="http://schemas.microsoft.com/office/word/2020/wordml/sdtdatahash" xmlns:w16se="http://schemas.microsoft.com/office/word/2015/wordml/symex" xmlns:wpg="http://schemas.microsoft.com/office/word/2010/wordprocessingGroup" xmlns:wpi="http://schemas.microsoft.com/office/word/2010/wordprocessingInk" xmlns:wne="http://schemas.microsoft.com/office/word/2006/wordml" xmlns:wps="http://schemas.microsoft.com/office/word/2010/wordprocessingShape" mc:Ignorable="w14 w15 w16se w16cid w16 w16cex w16sdtdh wp14">
+<w:numbering xmlns:wpc="http://schemas.microsoft.com/office/word/2010/wordprocessingCanvas" xmlns:cx="http://schemas.microsoft.com/office/drawing/2014/chartex" xmlns:cx1="http://schemas.microsoft.com/office/drawing/2015/9/8/chartex" xmlns:cx2="http://schemas.microsoft.com/office/drawing/2015/10/21/chartex" xmlns:cx3="http://schemas.microsoft.com/office/drawing/2016/5/9/chartex" xmlns:cx4="http://schemas.microsoft.com/office/drawing/2016/5/10/chartex" xmlns:cx5="http://schemas.microsoft.com/office/drawing/2016/5/11/chartex" xmlns:cx6="http://schemas.microsoft.com/office/drawing/2016/5/12/chartex" xmlns:cx7="http://schemas.microsoft.com/office/drawing/2016/5/13/chartex" xmlns:cx8="http://schemas.microsoft.com/office/drawing/2016/5/14/chartex" xmlns:mc="http://schemas.openxmlformats.org/markup-compatibility/2006" xmlns:aink="http://schemas.microsoft.com/office/drawing/2016/ink" xmlns:am3d="http://schemas.microsoft.com/office/drawing/2017/model3d" xmlns:o="urn:schemas-microsoft-com:office:office" xmlns:r="http://schemas.openxmlformats.org/officeDocument/2006/relationships" xmlns:m="http://schemas.openxmlformats.org/officeDocument/2006/math" xmlns:v="urn:schemas-microsoft-com:vml" xmlns:wp14="http://schemas.microsoft.com/office/word/2010/wordprocessingDrawing" xmlns:wp="http://schemas.openxmlformats.org/drawingml/2006/wordprocessingDrawing" xmlns:w10="urn:schemas-microsoft-com:office:word" xmlns:w="http://schemas.openxmlformats.org/wordprocessingml/2006/main" xmlns:w14="http://schemas.microsoft.com/office/word/2010/wordml" xmlns:w15="http://schemas.microsoft.com/office/word/2012/wordml" xmlns:w16cex="http://schemas.microsoft.com/office/word/2018/wordml/cex" xmlns:w16cid="http://schemas.microsoft.com/office/word/2016/wordml/cid" xmlns:w16="http://schemas.microsoft.com/office/word/2018/wordml" xmlns:w16sdtdh="http://schemas.microsoft.com/office/word/2020/wordml/sdtdatahash" xmlns:w16se="http://schemas.microsoft.com/office/word/2015/wordml/symex" xmlns:wpg="http://schemas.microsoft.com/office/word/2010/wordprocessingGroup" xmlns:wpi="http://schemas.microsoft.com/office/word/2010/wordprocessingInk" xmlns:wne="http://schemas.microsoft.com/office/word/2006/wordml" xmlns:wps="http://schemas.microsoft.com/office/word/2010/wordprocessingShape" mc:Ignorable="w14 w15 w16se w16cid w16 w16cex w16sdtdh wp14">
   <w:abstractNum w:abstractNumId="0" w15:restartNumberingAfterBreak="0">
     <w:nsid w:val="3D681214"/>
     <w:multiLevelType w:val="hybridMultilevel"/>
@@ -906,7 +960,7 @@
       </w:pPr>
     </w:lvl>
   </w:abstractNum>
-  <w:num w:numId="1" w16cid:durableId="1717194298">
+  <w:num w:numId="1">
     <w:abstractNumId w:val="0"/>
     <w:lvlOverride w:ilvl="0">
       <w:startOverride w:val="1"/>
@@ -1059,6 +1113,7 @@
     <w:lsdException w:name="HTML Sample" w:semiHidden="1" w:unhideWhenUsed="1"/>
     <w:lsdException w:name="HTML Typewriter" w:semiHidden="1" w:unhideWhenUsed="1"/>
     <w:lsdException w:name="HTML Variable" w:semiHidden="1" w:unhideWhenUsed="1"/>
+    <w:lsdException w:name="Normal Table" w:semiHidden="1" w:unhideWhenUsed="1"/>
     <w:lsdException w:name="annotation subject" w:semiHidden="1" w:unhideWhenUsed="1"/>
     <w:lsdException w:name="No List" w:semiHidden="1" w:unhideWhenUsed="1"/>
     <w:lsdException w:name="Outline List 1" w:semiHidden="1" w:unhideWhenUsed="1"/>
@@ -1105,8 +1160,10 @@
     <w:lsdException w:name="Table Subtle 2" w:semiHidden="1" w:unhideWhenUsed="1"/>
     <w:lsdException w:name="Table Web 1" w:semiHidden="1" w:unhideWhenUsed="1"/>
     <w:lsdException w:name="Table Web 2" w:semiHidden="1" w:unhideWhenUsed="1"/>
+    <w:lsdException w:name="Table Web 3" w:semiHidden="1" w:unhideWhenUsed="1"/>
     <w:lsdException w:name="Balloon Text" w:semiHidden="1" w:unhideWhenUsed="1"/>
     <w:lsdException w:name="Table Grid" w:uiPriority="39"/>
+    <w:lsdException w:name="Table Theme" w:semiHidden="1" w:unhideWhenUsed="1"/>
     <w:lsdException w:name="Placeholder Text" w:semiHidden="1"/>
     <w:lsdException w:name="No Spacing" w:uiPriority="1" w:qFormat="1"/>
     <w:lsdException w:name="Light Shading" w:uiPriority="60"/>
@@ -1328,7 +1385,7 @@
     <w:lsdException w:name="Unresolved Mention" w:semiHidden="1" w:unhideWhenUsed="1"/>
     <w:lsdException w:name="Smart Link" w:semiHidden="1" w:unhideWhenUsed="1"/>
   </w:latentStyles>
-  <w:style w:type="paragraph" w:default="1" w:styleId="Normal">
+  <w:style w:type="paragraph" w:default="1" w:styleId="a">
     <w:name w:val="Normal"/>
     <w:qFormat/>
     <w:rsid w:val="009F7144"/>
@@ -1336,13 +1393,13 @@
       <w:widowControl w:val="0"/>
     </w:pPr>
   </w:style>
-  <w:style w:type="character" w:default="1" w:styleId="DefaultParagraphFont">
+  <w:style w:type="character" w:default="1" w:styleId="a0">
     <w:name w:val="Default Paragraph Font"/>
     <w:uiPriority w:val="1"/>
     <w:semiHidden/>
     <w:unhideWhenUsed/>
   </w:style>
-  <w:style w:type="table" w:default="1" w:styleId="TableNormal">
+  <w:style w:type="table" w:default="1" w:styleId="a1">
     <w:name w:val="Normal Table"/>
     <w:uiPriority w:val="99"/>
     <w:semiHidden/>
@@ -1357,15 +1414,15 @@
       </w:tblCellMar>
     </w:tblPr>
   </w:style>
-  <w:style w:type="numbering" w:default="1" w:styleId="NoList">
+  <w:style w:type="numbering" w:default="1" w:styleId="a2">
     <w:name w:val="No List"/>
     <w:uiPriority w:val="99"/>
     <w:semiHidden/>
     <w:unhideWhenUsed/>
   </w:style>
-  <w:style w:type="paragraph" w:styleId="ListParagraph">
+  <w:style w:type="paragraph" w:styleId="a3">
     <w:name w:val="List Paragraph"/>
-    <w:basedOn w:val="Normal"/>
+    <w:basedOn w:val="a"/>
     <w:uiPriority w:val="34"/>
     <w:qFormat/>
     <w:rsid w:val="00296AD8"/>
@@ -1380,9 +1437,9 @@
       <w:sz w:val="22"/>
     </w:rPr>
   </w:style>
-  <w:style w:type="table" w:styleId="TableGrid">
+  <w:style w:type="table" w:styleId="a4">
     <w:name w:val="Table Grid"/>
-    <w:basedOn w:val="TableNormal"/>
+    <w:basedOn w:val="a1"/>
     <w:uiPriority w:val="39"/>
     <w:rsid w:val="00F935F0"/>
     <w:tblPr>
@@ -1398,21 +1455,21 @@
   </w:style>
   <w:style w:type="paragraph" w:customStyle="1" w:styleId="pw-post-body-paragraph">
     <w:name w:val="pw-post-body-paragraph"/>
-    <w:basedOn w:val="Normal"/>
+    <w:basedOn w:val="a"/>
     <w:rsid w:val="00E346F7"/>
     <w:pPr>
       <w:widowControl/>
       <w:spacing w:before="100" w:beforeAutospacing="1" w:after="100" w:afterAutospacing="1"/>
     </w:pPr>
     <w:rPr>
-      <w:rFonts w:ascii="PMingLiU" w:eastAsia="PMingLiU" w:hAnsi="PMingLiU" w:cs="PMingLiU"/>
+      <w:rFonts w:ascii="新細明體" w:eastAsia="新細明體" w:hAnsi="新細明體" w:cs="新細明體"/>
       <w:kern w:val="0"/>
       <w:szCs w:val="24"/>
     </w:rPr>
   </w:style>
-  <w:style w:type="character" w:styleId="Emphasis">
+  <w:style w:type="character" w:styleId="a5">
     <w:name w:val="Emphasis"/>
-    <w:basedOn w:val="DefaultParagraphFont"/>
+    <w:basedOn w:val="a0"/>
     <w:uiPriority w:val="20"/>
     <w:qFormat/>
     <w:rsid w:val="00E346F7"/>

</xml_diff>